<commit_message>
update rmarkdown documents: Agenda and Meeting Minutes
</commit_message>
<xml_diff>
--- a/RMarkdown/Word_with_template/Agenda/custom-reference_generated-by-Pandoc (Modified).docx
+++ b/RMarkdown/Word_with_template/Agenda/custom-reference_generated-by-Pandoc (Modified).docx
@@ -308,23 +308,85 @@
       <w:bookmarkStart w:id="9" w:name="OLE_LINK1"/>
       <w:bookmarkStart w:id="10" w:name="OLE_LINK2"/>
       <w:r>
-        <w:t>Number</w:t>
-      </w:r>
-      <w:r>
-        <w:t xml:space="preserve"> Item 1</w:t>
+        <w:t>Number Item 1</w:t>
       </w:r>
       <w:bookmarkEnd w:id="9"/>
       <w:bookmarkEnd w:id="10"/>
     </w:p>
     <w:p>
       <w:pPr>
+        <w:pStyle w:val="NumberItem1"/>
+      </w:pPr>
+      <w:r>
+        <w:t>Number Item 2</w:t>
+      </w:r>
+    </w:p>
+    <w:p>
+      <w:pPr>
+        <w:pStyle w:val="ListNumber2"/>
+      </w:pPr>
+      <w:r>
+        <w:t xml:space="preserve">Number Item </w:t>
+      </w:r>
+      <w:r>
+        <w:t>1</w:t>
+      </w:r>
+    </w:p>
+    <w:p>
+      <w:pPr>
+        <w:pStyle w:val="ListNumber2"/>
+      </w:pPr>
+      <w:r>
+        <w:t>Number Item 2</w:t>
+      </w:r>
+    </w:p>
+    <w:p>
+      <w:pPr>
         <w:pStyle w:val="BulletItem1"/>
-      </w:pPr>
-      <w:r>
-        <w:t>Bullet</w:t>
-      </w:r>
-      <w:r>
-        <w:t xml:space="preserve"> Item 2</w:t>
+        <w:spacing w:before="120" w:after="0" w:line="360" w:lineRule="auto"/>
+        <w:ind w:left="641" w:hanging="357"/>
+      </w:pPr>
+      <w:r>
+        <w:t>Bullet Item 1</w:t>
+      </w:r>
+    </w:p>
+    <w:p>
+      <w:pPr>
+        <w:pStyle w:val="BulletItem1"/>
+        <w:spacing w:before="120" w:after="0" w:line="360" w:lineRule="auto"/>
+        <w:ind w:left="641" w:hanging="357"/>
+      </w:pPr>
+      <w:r>
+        <w:t>Bullet Item 2</w:t>
+      </w:r>
+    </w:p>
+    <w:p>
+      <w:pPr>
+        <w:pStyle w:val="ListBullet2"/>
+        <w:numPr>
+          <w:ilvl w:val="0"/>
+          <w:numId w:val="10"/>
+        </w:numPr>
+        <w:ind w:left="998" w:hanging="357"/>
+      </w:pPr>
+      <w:r>
+        <w:t xml:space="preserve">Bullet Item </w:t>
+      </w:r>
+      <w:r>
+        <w:t>1</w:t>
+      </w:r>
+    </w:p>
+    <w:p>
+      <w:pPr>
+        <w:pStyle w:val="ListBullet2"/>
+        <w:numPr>
+          <w:ilvl w:val="0"/>
+          <w:numId w:val="10"/>
+        </w:numPr>
+        <w:ind w:left="998" w:hanging="357"/>
+      </w:pPr>
+      <w:r>
+        <w:t>Bullet Item 2</w:t>
       </w:r>
     </w:p>
     <w:p>
@@ -409,7 +471,7 @@
   <w:abstractNum w:abstractNumId="0" w15:restartNumberingAfterBreak="0">
     <w:nsid w:val="FFFFFF7C"/>
     <w:multiLevelType w:val="singleLevel"/>
-    <w:tmpl w:val="DB7A4FFA"/>
+    <w:tmpl w:val="D8AA862A"/>
     <w:lvl w:ilvl="0">
       <w:start w:val="1"/>
       <w:numFmt w:val="decimal"/>
@@ -426,7 +488,7 @@
   <w:abstractNum w:abstractNumId="1" w15:restartNumberingAfterBreak="0">
     <w:nsid w:val="FFFFFF7D"/>
     <w:multiLevelType w:val="singleLevel"/>
-    <w:tmpl w:val="A5E0FE54"/>
+    <w:tmpl w:val="5FD020C8"/>
     <w:lvl w:ilvl="0">
       <w:start w:val="1"/>
       <w:numFmt w:val="decimal"/>
@@ -443,7 +505,7 @@
   <w:abstractNum w:abstractNumId="2" w15:restartNumberingAfterBreak="0">
     <w:nsid w:val="FFFFFF7E"/>
     <w:multiLevelType w:val="singleLevel"/>
-    <w:tmpl w:val="AA7602DE"/>
+    <w:tmpl w:val="12D83EF6"/>
     <w:lvl w:ilvl="0">
       <w:start w:val="1"/>
       <w:numFmt w:val="decimal"/>
@@ -460,7 +522,7 @@
   <w:abstractNum w:abstractNumId="3" w15:restartNumberingAfterBreak="0">
     <w:nsid w:val="FFFFFF7F"/>
     <w:multiLevelType w:val="singleLevel"/>
-    <w:tmpl w:val="4FAAA5F0"/>
+    <w:tmpl w:val="D7AA46DC"/>
     <w:lvl w:ilvl="0">
       <w:start w:val="1"/>
       <w:numFmt w:val="decimal"/>
@@ -477,7 +539,7 @@
   <w:abstractNum w:abstractNumId="4" w15:restartNumberingAfterBreak="0">
     <w:nsid w:val="FFFFFF80"/>
     <w:multiLevelType w:val="singleLevel"/>
-    <w:tmpl w:val="C2E66FA8"/>
+    <w:tmpl w:val="C9764702"/>
     <w:lvl w:ilvl="0">
       <w:start w:val="1"/>
       <w:numFmt w:val="bullet"/>
@@ -497,7 +559,7 @@
   <w:abstractNum w:abstractNumId="5" w15:restartNumberingAfterBreak="0">
     <w:nsid w:val="FFFFFF81"/>
     <w:multiLevelType w:val="singleLevel"/>
-    <w:tmpl w:val="E78C83C8"/>
+    <w:tmpl w:val="6852A8D4"/>
     <w:lvl w:ilvl="0">
       <w:start w:val="1"/>
       <w:numFmt w:val="bullet"/>
@@ -517,7 +579,7 @@
   <w:abstractNum w:abstractNumId="6" w15:restartNumberingAfterBreak="0">
     <w:nsid w:val="FFFFFF82"/>
     <w:multiLevelType w:val="singleLevel"/>
-    <w:tmpl w:val="1AAED44C"/>
+    <w:tmpl w:val="42F2B936"/>
     <w:lvl w:ilvl="0">
       <w:start w:val="1"/>
       <w:numFmt w:val="bullet"/>
@@ -537,7 +599,7 @@
   <w:abstractNum w:abstractNumId="7" w15:restartNumberingAfterBreak="0">
     <w:nsid w:val="FFFFFF83"/>
     <w:multiLevelType w:val="singleLevel"/>
-    <w:tmpl w:val="E904D91A"/>
+    <w:tmpl w:val="D0C4762E"/>
     <w:lvl w:ilvl="0">
       <w:start w:val="1"/>
       <w:numFmt w:val="bullet"/>
@@ -557,7 +619,7 @@
   <w:abstractNum w:abstractNumId="8" w15:restartNumberingAfterBreak="0">
     <w:nsid w:val="FFFFFF88"/>
     <w:multiLevelType w:val="singleLevel"/>
-    <w:tmpl w:val="8B9A2D00"/>
+    <w:tmpl w:val="D9845EB6"/>
     <w:lvl w:ilvl="0">
       <w:start w:val="1"/>
       <w:numFmt w:val="decimal"/>
@@ -574,7 +636,7 @@
   <w:abstractNum w:abstractNumId="9" w15:restartNumberingAfterBreak="0">
     <w:nsid w:val="FFFFFF89"/>
     <w:multiLevelType w:val="singleLevel"/>
-    <w:tmpl w:val="756C2E60"/>
+    <w:tmpl w:val="032E41BC"/>
     <w:lvl w:ilvl="0">
       <w:start w:val="1"/>
       <w:numFmt w:val="bullet"/>
@@ -592,6 +654,207 @@
     </w:lvl>
   </w:abstractNum>
   <w:abstractNum w:abstractNumId="10" w15:restartNumberingAfterBreak="0">
+    <w:nsid w:val="056E7506"/>
+    <w:multiLevelType w:val="multilevel"/>
+    <w:tmpl w:val="0809001D"/>
+    <w:styleLink w:val="CurrentList11"/>
+    <w:lvl w:ilvl="0">
+      <w:start w:val="1"/>
+      <w:numFmt w:val="decimal"/>
+      <w:lvlText w:val="%1)"/>
+      <w:lvlJc w:val="left"/>
+      <w:pPr>
+        <w:ind w:left="360" w:hanging="360"/>
+      </w:pPr>
+    </w:lvl>
+    <w:lvl w:ilvl="1">
+      <w:start w:val="1"/>
+      <w:numFmt w:val="lowerLetter"/>
+      <w:lvlText w:val="%2)"/>
+      <w:lvlJc w:val="left"/>
+      <w:pPr>
+        <w:ind w:left="720" w:hanging="360"/>
+      </w:pPr>
+    </w:lvl>
+    <w:lvl w:ilvl="2">
+      <w:start w:val="1"/>
+      <w:numFmt w:val="lowerRoman"/>
+      <w:lvlText w:val="%3)"/>
+      <w:lvlJc w:val="left"/>
+      <w:pPr>
+        <w:ind w:left="1080" w:hanging="360"/>
+      </w:pPr>
+    </w:lvl>
+    <w:lvl w:ilvl="3">
+      <w:start w:val="1"/>
+      <w:numFmt w:val="decimal"/>
+      <w:lvlText w:val="(%4)"/>
+      <w:lvlJc w:val="left"/>
+      <w:pPr>
+        <w:ind w:left="1440" w:hanging="360"/>
+      </w:pPr>
+    </w:lvl>
+    <w:lvl w:ilvl="4">
+      <w:start w:val="1"/>
+      <w:numFmt w:val="lowerLetter"/>
+      <w:lvlText w:val="(%5)"/>
+      <w:lvlJc w:val="left"/>
+      <w:pPr>
+        <w:ind w:left="1800" w:hanging="360"/>
+      </w:pPr>
+    </w:lvl>
+    <w:lvl w:ilvl="5">
+      <w:start w:val="1"/>
+      <w:numFmt w:val="lowerRoman"/>
+      <w:lvlText w:val="(%6)"/>
+      <w:lvlJc w:val="left"/>
+      <w:pPr>
+        <w:ind w:left="2160" w:hanging="360"/>
+      </w:pPr>
+    </w:lvl>
+    <w:lvl w:ilvl="6">
+      <w:start w:val="1"/>
+      <w:numFmt w:val="decimal"/>
+      <w:lvlText w:val="%7."/>
+      <w:lvlJc w:val="left"/>
+      <w:pPr>
+        <w:ind w:left="2520" w:hanging="360"/>
+      </w:pPr>
+    </w:lvl>
+    <w:lvl w:ilvl="7">
+      <w:start w:val="1"/>
+      <w:numFmt w:val="lowerLetter"/>
+      <w:lvlText w:val="%8."/>
+      <w:lvlJc w:val="left"/>
+      <w:pPr>
+        <w:ind w:left="2880" w:hanging="360"/>
+      </w:pPr>
+    </w:lvl>
+    <w:lvl w:ilvl="8">
+      <w:start w:val="1"/>
+      <w:numFmt w:val="lowerRoman"/>
+      <w:lvlText w:val="%9."/>
+      <w:lvlJc w:val="left"/>
+      <w:pPr>
+        <w:ind w:left="3240" w:hanging="360"/>
+      </w:pPr>
+    </w:lvl>
+  </w:abstractNum>
+  <w:abstractNum w:abstractNumId="11" w15:restartNumberingAfterBreak="0">
+    <w:nsid w:val="0BCC51D3"/>
+    <w:multiLevelType w:val="multilevel"/>
+    <w:tmpl w:val="B694BCC2"/>
+    <w:styleLink w:val="CurrentList9"/>
+    <w:lvl w:ilvl="0">
+      <w:start w:val="1"/>
+      <w:numFmt w:val="bullet"/>
+      <w:lvlText w:val=""/>
+      <w:lvlJc w:val="left"/>
+      <w:pPr>
+        <w:ind w:left="720" w:hanging="360"/>
+      </w:pPr>
+      <w:rPr>
+        <w:rFonts w:ascii="Symbol" w:hAnsi="Symbol" w:cs="Symbol" w:hint="default"/>
+      </w:rPr>
+    </w:lvl>
+    <w:lvl w:ilvl="1">
+      <w:start w:val="1"/>
+      <w:numFmt w:val="bullet"/>
+      <w:lvlText w:val="o"/>
+      <w:lvlJc w:val="left"/>
+      <w:pPr>
+        <w:ind w:left="1440" w:hanging="360"/>
+      </w:pPr>
+      <w:rPr>
+        <w:rFonts w:ascii="Courier New" w:hAnsi="Courier New" w:hint="default"/>
+      </w:rPr>
+    </w:lvl>
+    <w:lvl w:ilvl="2">
+      <w:start w:val="1"/>
+      <w:numFmt w:val="bullet"/>
+      <w:lvlText w:val=""/>
+      <w:lvlJc w:val="left"/>
+      <w:pPr>
+        <w:ind w:left="2160" w:hanging="360"/>
+      </w:pPr>
+      <w:rPr>
+        <w:rFonts w:ascii="Wingdings" w:hAnsi="Wingdings" w:cs="Wingdings" w:hint="default"/>
+      </w:rPr>
+    </w:lvl>
+    <w:lvl w:ilvl="3">
+      <w:start w:val="1"/>
+      <w:numFmt w:val="bullet"/>
+      <w:lvlText w:val=""/>
+      <w:lvlJc w:val="left"/>
+      <w:pPr>
+        <w:ind w:left="2880" w:hanging="360"/>
+      </w:pPr>
+      <w:rPr>
+        <w:rFonts w:ascii="Symbol" w:hAnsi="Symbol" w:cs="Symbol" w:hint="default"/>
+      </w:rPr>
+    </w:lvl>
+    <w:lvl w:ilvl="4">
+      <w:start w:val="1"/>
+      <w:numFmt w:val="bullet"/>
+      <w:lvlText w:val="o"/>
+      <w:lvlJc w:val="left"/>
+      <w:pPr>
+        <w:ind w:left="3600" w:hanging="360"/>
+      </w:pPr>
+      <w:rPr>
+        <w:rFonts w:ascii="Courier New" w:hAnsi="Courier New" w:hint="default"/>
+      </w:rPr>
+    </w:lvl>
+    <w:lvl w:ilvl="5">
+      <w:start w:val="1"/>
+      <w:numFmt w:val="bullet"/>
+      <w:lvlText w:val=""/>
+      <w:lvlJc w:val="left"/>
+      <w:pPr>
+        <w:ind w:left="4320" w:hanging="360"/>
+      </w:pPr>
+      <w:rPr>
+        <w:rFonts w:ascii="Wingdings" w:hAnsi="Wingdings" w:cs="Wingdings" w:hint="default"/>
+      </w:rPr>
+    </w:lvl>
+    <w:lvl w:ilvl="6">
+      <w:start w:val="1"/>
+      <w:numFmt w:val="bullet"/>
+      <w:lvlText w:val=""/>
+      <w:lvlJc w:val="left"/>
+      <w:pPr>
+        <w:ind w:left="5040" w:hanging="360"/>
+      </w:pPr>
+      <w:rPr>
+        <w:rFonts w:ascii="Symbol" w:hAnsi="Symbol" w:cs="Symbol" w:hint="default"/>
+      </w:rPr>
+    </w:lvl>
+    <w:lvl w:ilvl="7">
+      <w:start w:val="1"/>
+      <w:numFmt w:val="bullet"/>
+      <w:lvlText w:val="o"/>
+      <w:lvlJc w:val="left"/>
+      <w:pPr>
+        <w:ind w:left="5760" w:hanging="360"/>
+      </w:pPr>
+      <w:rPr>
+        <w:rFonts w:ascii="Courier New" w:hAnsi="Courier New" w:hint="default"/>
+      </w:rPr>
+    </w:lvl>
+    <w:lvl w:ilvl="8">
+      <w:start w:val="1"/>
+      <w:numFmt w:val="bullet"/>
+      <w:lvlText w:val=""/>
+      <w:lvlJc w:val="left"/>
+      <w:pPr>
+        <w:ind w:left="6480" w:hanging="360"/>
+      </w:pPr>
+      <w:rPr>
+        <w:rFonts w:ascii="Wingdings" w:hAnsi="Wingdings" w:cs="Wingdings" w:hint="default"/>
+      </w:rPr>
+    </w:lvl>
+  </w:abstractNum>
+  <w:abstractNum w:abstractNumId="12" w15:restartNumberingAfterBreak="0">
     <w:nsid w:val="106C3522"/>
     <w:multiLevelType w:val="multilevel"/>
     <w:tmpl w:val="0809001D"/>
@@ -678,7 +941,121 @@
       </w:pPr>
     </w:lvl>
   </w:abstractNum>
-  <w:abstractNum w:abstractNumId="11" w15:restartNumberingAfterBreak="0">
+  <w:abstractNum w:abstractNumId="13" w15:restartNumberingAfterBreak="0">
+    <w:nsid w:val="14757E83"/>
+    <w:multiLevelType w:val="multilevel"/>
+    <w:tmpl w:val="792C2B82"/>
+    <w:styleLink w:val="CurrentList5"/>
+    <w:lvl w:ilvl="0">
+      <w:start w:val="1"/>
+      <w:numFmt w:val="bullet"/>
+      <w:lvlText w:val=""/>
+      <w:lvlJc w:val="left"/>
+      <w:pPr>
+        <w:ind w:left="1361" w:hanging="357"/>
+      </w:pPr>
+      <w:rPr>
+        <w:rFonts w:ascii="Symbol" w:hAnsi="Symbol" w:hint="default"/>
+      </w:rPr>
+    </w:lvl>
+    <w:lvl w:ilvl="1">
+      <w:start w:val="1"/>
+      <w:numFmt w:val="bullet"/>
+      <w:lvlText w:val="o"/>
+      <w:lvlJc w:val="left"/>
+      <w:pPr>
+        <w:ind w:left="1440" w:hanging="360"/>
+      </w:pPr>
+      <w:rPr>
+        <w:rFonts w:ascii="Courier New" w:hAnsi="Courier New" w:cs="Courier New" w:hint="default"/>
+      </w:rPr>
+    </w:lvl>
+    <w:lvl w:ilvl="2">
+      <w:start w:val="1"/>
+      <w:numFmt w:val="bullet"/>
+      <w:lvlText w:val=""/>
+      <w:lvlJc w:val="left"/>
+      <w:pPr>
+        <w:ind w:left="2160" w:hanging="360"/>
+      </w:pPr>
+      <w:rPr>
+        <w:rFonts w:ascii="Wingdings" w:hAnsi="Wingdings" w:hint="default"/>
+      </w:rPr>
+    </w:lvl>
+    <w:lvl w:ilvl="3">
+      <w:start w:val="1"/>
+      <w:numFmt w:val="bullet"/>
+      <w:lvlText w:val=""/>
+      <w:lvlJc w:val="left"/>
+      <w:pPr>
+        <w:ind w:left="2880" w:hanging="360"/>
+      </w:pPr>
+      <w:rPr>
+        <w:rFonts w:ascii="Symbol" w:hAnsi="Symbol" w:hint="default"/>
+      </w:rPr>
+    </w:lvl>
+    <w:lvl w:ilvl="4">
+      <w:start w:val="1"/>
+      <w:numFmt w:val="bullet"/>
+      <w:lvlText w:val="o"/>
+      <w:lvlJc w:val="left"/>
+      <w:pPr>
+        <w:ind w:left="3600" w:hanging="360"/>
+      </w:pPr>
+      <w:rPr>
+        <w:rFonts w:ascii="Courier New" w:hAnsi="Courier New" w:cs="Courier New" w:hint="default"/>
+      </w:rPr>
+    </w:lvl>
+    <w:lvl w:ilvl="5">
+      <w:start w:val="1"/>
+      <w:numFmt w:val="bullet"/>
+      <w:lvlText w:val=""/>
+      <w:lvlJc w:val="left"/>
+      <w:pPr>
+        <w:ind w:left="4320" w:hanging="360"/>
+      </w:pPr>
+      <w:rPr>
+        <w:rFonts w:ascii="Wingdings" w:hAnsi="Wingdings" w:hint="default"/>
+      </w:rPr>
+    </w:lvl>
+    <w:lvl w:ilvl="6">
+      <w:start w:val="1"/>
+      <w:numFmt w:val="bullet"/>
+      <w:lvlText w:val=""/>
+      <w:lvlJc w:val="left"/>
+      <w:pPr>
+        <w:ind w:left="5040" w:hanging="360"/>
+      </w:pPr>
+      <w:rPr>
+        <w:rFonts w:ascii="Symbol" w:hAnsi="Symbol" w:hint="default"/>
+      </w:rPr>
+    </w:lvl>
+    <w:lvl w:ilvl="7">
+      <w:start w:val="1"/>
+      <w:numFmt w:val="bullet"/>
+      <w:lvlText w:val="o"/>
+      <w:lvlJc w:val="left"/>
+      <w:pPr>
+        <w:ind w:left="5760" w:hanging="360"/>
+      </w:pPr>
+      <w:rPr>
+        <w:rFonts w:ascii="Courier New" w:hAnsi="Courier New" w:cs="Courier New" w:hint="default"/>
+      </w:rPr>
+    </w:lvl>
+    <w:lvl w:ilvl="8">
+      <w:start w:val="1"/>
+      <w:numFmt w:val="bullet"/>
+      <w:lvlText w:val=""/>
+      <w:lvlJc w:val="left"/>
+      <w:pPr>
+        <w:ind w:left="6480" w:hanging="360"/>
+      </w:pPr>
+      <w:rPr>
+        <w:rFonts w:ascii="Wingdings" w:hAnsi="Wingdings" w:hint="default"/>
+      </w:rPr>
+    </w:lvl>
+  </w:abstractNum>
+  <w:abstractNum w:abstractNumId="14" w15:restartNumberingAfterBreak="0">
     <w:nsid w:val="170CD2DE"/>
     <w:multiLevelType w:val="multilevel"/>
     <w:tmpl w:val="BC4A127E"/>
@@ -782,21 +1159,24 @@
       </w:pPr>
     </w:lvl>
   </w:abstractNum>
-  <w:abstractNum w:abstractNumId="12" w15:restartNumberingAfterBreak="0">
-    <w:nsid w:val="2D6F28AA"/>
-    <w:multiLevelType w:val="hybridMultilevel"/>
-    <w:tmpl w:val="8D543526"/>
-    <w:lvl w:ilvl="0" w:tplc="341676E6">
-      <w:start w:val="1"/>
-      <w:numFmt w:val="decimal"/>
-      <w:pStyle w:val="NumberItem1"/>
+  <w:abstractNum w:abstractNumId="15" w15:restartNumberingAfterBreak="0">
+    <w:nsid w:val="1B4C58E2"/>
+    <w:multiLevelType w:val="multilevel"/>
+    <w:tmpl w:val="54D0463E"/>
+    <w:styleLink w:val="CurrentList13"/>
+    <w:lvl w:ilvl="0">
+      <w:start w:val="1"/>
+      <w:numFmt w:val="decimal"/>
       <w:lvlText w:val="%1."/>
       <w:lvlJc w:val="left"/>
       <w:pPr>
-        <w:ind w:left="720" w:hanging="360"/>
-      </w:pPr>
-    </w:lvl>
-    <w:lvl w:ilvl="1" w:tplc="08090019" w:tentative="1">
+        <w:ind w:left="360" w:hanging="3"/>
+      </w:pPr>
+      <w:rPr>
+        <w:rFonts w:hint="default"/>
+      </w:rPr>
+    </w:lvl>
+    <w:lvl w:ilvl="1">
       <w:start w:val="1"/>
       <w:numFmt w:val="lowerLetter"/>
       <w:lvlText w:val="%2."/>
@@ -805,7 +1185,7 @@
         <w:ind w:left="1440" w:hanging="360"/>
       </w:pPr>
     </w:lvl>
-    <w:lvl w:ilvl="2" w:tplc="0809001B" w:tentative="1">
+    <w:lvl w:ilvl="2">
       <w:start w:val="1"/>
       <w:numFmt w:val="lowerRoman"/>
       <w:lvlText w:val="%3."/>
@@ -814,7 +1194,7 @@
         <w:ind w:left="2160" w:hanging="180"/>
       </w:pPr>
     </w:lvl>
-    <w:lvl w:ilvl="3" w:tplc="0809000F" w:tentative="1">
+    <w:lvl w:ilvl="3">
       <w:start w:val="1"/>
       <w:numFmt w:val="decimal"/>
       <w:lvlText w:val="%4."/>
@@ -823,7 +1203,7 @@
         <w:ind w:left="2880" w:hanging="360"/>
       </w:pPr>
     </w:lvl>
-    <w:lvl w:ilvl="4" w:tplc="08090019" w:tentative="1">
+    <w:lvl w:ilvl="4">
       <w:start w:val="1"/>
       <w:numFmt w:val="lowerLetter"/>
       <w:lvlText w:val="%5."/>
@@ -832,7 +1212,7 @@
         <w:ind w:left="3600" w:hanging="360"/>
       </w:pPr>
     </w:lvl>
-    <w:lvl w:ilvl="5" w:tplc="0809001B" w:tentative="1">
+    <w:lvl w:ilvl="5">
       <w:start w:val="1"/>
       <w:numFmt w:val="lowerRoman"/>
       <w:lvlText w:val="%6."/>
@@ -841,7 +1221,7 @@
         <w:ind w:left="4320" w:hanging="180"/>
       </w:pPr>
     </w:lvl>
-    <w:lvl w:ilvl="6" w:tplc="0809000F" w:tentative="1">
+    <w:lvl w:ilvl="6">
       <w:start w:val="1"/>
       <w:numFmt w:val="decimal"/>
       <w:lvlText w:val="%7."/>
@@ -850,7 +1230,7 @@
         <w:ind w:left="5040" w:hanging="360"/>
       </w:pPr>
     </w:lvl>
-    <w:lvl w:ilvl="7" w:tplc="08090019" w:tentative="1">
+    <w:lvl w:ilvl="7">
       <w:start w:val="1"/>
       <w:numFmt w:val="lowerLetter"/>
       <w:lvlText w:val="%8."/>
@@ -859,7 +1239,7 @@
         <w:ind w:left="5760" w:hanging="360"/>
       </w:pPr>
     </w:lvl>
-    <w:lvl w:ilvl="8" w:tplc="0809001B" w:tentative="1">
+    <w:lvl w:ilvl="8">
       <w:start w:val="1"/>
       <w:numFmt w:val="lowerRoman"/>
       <w:lvlText w:val="%9."/>
@@ -869,7 +1249,439 @@
       </w:pPr>
     </w:lvl>
   </w:abstractNum>
-  <w:abstractNum w:abstractNumId="13" w15:restartNumberingAfterBreak="0">
+  <w:abstractNum w:abstractNumId="16" w15:restartNumberingAfterBreak="0">
+    <w:nsid w:val="20EA5F47"/>
+    <w:multiLevelType w:val="multilevel"/>
+    <w:tmpl w:val="1EDAFF24"/>
+    <w:styleLink w:val="CurrentList7"/>
+    <w:lvl w:ilvl="0">
+      <w:start w:val="1"/>
+      <w:numFmt w:val="bullet"/>
+      <w:lvlText w:val=""/>
+      <w:lvlJc w:val="left"/>
+      <w:pPr>
+        <w:ind w:left="1077" w:hanging="380"/>
+      </w:pPr>
+      <w:rPr>
+        <w:rFonts w:ascii="Symbol" w:hAnsi="Symbol" w:hint="default"/>
+      </w:rPr>
+    </w:lvl>
+    <w:lvl w:ilvl="1">
+      <w:start w:val="1"/>
+      <w:numFmt w:val="bullet"/>
+      <w:lvlText w:val="o"/>
+      <w:lvlJc w:val="left"/>
+      <w:pPr>
+        <w:ind w:left="1440" w:hanging="360"/>
+      </w:pPr>
+      <w:rPr>
+        <w:rFonts w:ascii="Courier New" w:hAnsi="Courier New" w:cs="Courier New" w:hint="default"/>
+      </w:rPr>
+    </w:lvl>
+    <w:lvl w:ilvl="2">
+      <w:start w:val="1"/>
+      <w:numFmt w:val="bullet"/>
+      <w:lvlText w:val=""/>
+      <w:lvlJc w:val="left"/>
+      <w:pPr>
+        <w:ind w:left="2160" w:hanging="360"/>
+      </w:pPr>
+      <w:rPr>
+        <w:rFonts w:ascii="Wingdings" w:hAnsi="Wingdings" w:hint="default"/>
+      </w:rPr>
+    </w:lvl>
+    <w:lvl w:ilvl="3">
+      <w:start w:val="1"/>
+      <w:numFmt w:val="bullet"/>
+      <w:lvlText w:val=""/>
+      <w:lvlJc w:val="left"/>
+      <w:pPr>
+        <w:ind w:left="2880" w:hanging="360"/>
+      </w:pPr>
+      <w:rPr>
+        <w:rFonts w:ascii="Symbol" w:hAnsi="Symbol" w:hint="default"/>
+      </w:rPr>
+    </w:lvl>
+    <w:lvl w:ilvl="4">
+      <w:start w:val="1"/>
+      <w:numFmt w:val="bullet"/>
+      <w:lvlText w:val="o"/>
+      <w:lvlJc w:val="left"/>
+      <w:pPr>
+        <w:ind w:left="3600" w:hanging="360"/>
+      </w:pPr>
+      <w:rPr>
+        <w:rFonts w:ascii="Courier New" w:hAnsi="Courier New" w:cs="Courier New" w:hint="default"/>
+      </w:rPr>
+    </w:lvl>
+    <w:lvl w:ilvl="5">
+      <w:start w:val="1"/>
+      <w:numFmt w:val="bullet"/>
+      <w:lvlText w:val=""/>
+      <w:lvlJc w:val="left"/>
+      <w:pPr>
+        <w:ind w:left="4320" w:hanging="360"/>
+      </w:pPr>
+      <w:rPr>
+        <w:rFonts w:ascii="Wingdings" w:hAnsi="Wingdings" w:hint="default"/>
+      </w:rPr>
+    </w:lvl>
+    <w:lvl w:ilvl="6">
+      <w:start w:val="1"/>
+      <w:numFmt w:val="bullet"/>
+      <w:lvlText w:val=""/>
+      <w:lvlJc w:val="left"/>
+      <w:pPr>
+        <w:ind w:left="5040" w:hanging="360"/>
+      </w:pPr>
+      <w:rPr>
+        <w:rFonts w:ascii="Symbol" w:hAnsi="Symbol" w:hint="default"/>
+      </w:rPr>
+    </w:lvl>
+    <w:lvl w:ilvl="7">
+      <w:start w:val="1"/>
+      <w:numFmt w:val="bullet"/>
+      <w:lvlText w:val="o"/>
+      <w:lvlJc w:val="left"/>
+      <w:pPr>
+        <w:ind w:left="5760" w:hanging="360"/>
+      </w:pPr>
+      <w:rPr>
+        <w:rFonts w:ascii="Courier New" w:hAnsi="Courier New" w:cs="Courier New" w:hint="default"/>
+      </w:rPr>
+    </w:lvl>
+    <w:lvl w:ilvl="8">
+      <w:start w:val="1"/>
+      <w:numFmt w:val="bullet"/>
+      <w:lvlText w:val=""/>
+      <w:lvlJc w:val="left"/>
+      <w:pPr>
+        <w:ind w:left="6480" w:hanging="360"/>
+      </w:pPr>
+      <w:rPr>
+        <w:rFonts w:ascii="Wingdings" w:hAnsi="Wingdings" w:hint="default"/>
+      </w:rPr>
+    </w:lvl>
+  </w:abstractNum>
+  <w:abstractNum w:abstractNumId="17" w15:restartNumberingAfterBreak="0">
+    <w:nsid w:val="2A0411DF"/>
+    <w:multiLevelType w:val="hybridMultilevel"/>
+    <w:tmpl w:val="9D52F6B4"/>
+    <w:lvl w:ilvl="0" w:tplc="363AA4B2">
+      <w:start w:val="1"/>
+      <w:numFmt w:val="lowerLetter"/>
+      <w:pStyle w:val="ListNumber2"/>
+      <w:lvlText w:val="%1."/>
+      <w:lvlJc w:val="left"/>
+      <w:pPr>
+        <w:ind w:left="1012" w:hanging="360"/>
+      </w:pPr>
+      <w:rPr>
+        <w:rFonts w:hint="default"/>
+      </w:rPr>
+    </w:lvl>
+    <w:lvl w:ilvl="1" w:tplc="08090003" w:tentative="1">
+      <w:start w:val="1"/>
+      <w:numFmt w:val="bullet"/>
+      <w:lvlText w:val="o"/>
+      <w:lvlJc w:val="left"/>
+      <w:pPr>
+        <w:ind w:left="1440" w:hanging="360"/>
+      </w:pPr>
+      <w:rPr>
+        <w:rFonts w:ascii="Courier New" w:hAnsi="Courier New" w:cs="Courier New" w:hint="default"/>
+      </w:rPr>
+    </w:lvl>
+    <w:lvl w:ilvl="2" w:tplc="08090005" w:tentative="1">
+      <w:start w:val="1"/>
+      <w:numFmt w:val="bullet"/>
+      <w:lvlText w:val=""/>
+      <w:lvlJc w:val="left"/>
+      <w:pPr>
+        <w:ind w:left="2160" w:hanging="360"/>
+      </w:pPr>
+      <w:rPr>
+        <w:rFonts w:ascii="Wingdings" w:hAnsi="Wingdings" w:hint="default"/>
+      </w:rPr>
+    </w:lvl>
+    <w:lvl w:ilvl="3" w:tplc="08090001" w:tentative="1">
+      <w:start w:val="1"/>
+      <w:numFmt w:val="bullet"/>
+      <w:lvlText w:val=""/>
+      <w:lvlJc w:val="left"/>
+      <w:pPr>
+        <w:ind w:left="2880" w:hanging="360"/>
+      </w:pPr>
+      <w:rPr>
+        <w:rFonts w:ascii="Symbol" w:hAnsi="Symbol" w:hint="default"/>
+      </w:rPr>
+    </w:lvl>
+    <w:lvl w:ilvl="4" w:tplc="08090003" w:tentative="1">
+      <w:start w:val="1"/>
+      <w:numFmt w:val="bullet"/>
+      <w:lvlText w:val="o"/>
+      <w:lvlJc w:val="left"/>
+      <w:pPr>
+        <w:ind w:left="3600" w:hanging="360"/>
+      </w:pPr>
+      <w:rPr>
+        <w:rFonts w:ascii="Courier New" w:hAnsi="Courier New" w:cs="Courier New" w:hint="default"/>
+      </w:rPr>
+    </w:lvl>
+    <w:lvl w:ilvl="5" w:tplc="08090005" w:tentative="1">
+      <w:start w:val="1"/>
+      <w:numFmt w:val="bullet"/>
+      <w:lvlText w:val=""/>
+      <w:lvlJc w:val="left"/>
+      <w:pPr>
+        <w:ind w:left="4320" w:hanging="360"/>
+      </w:pPr>
+      <w:rPr>
+        <w:rFonts w:ascii="Wingdings" w:hAnsi="Wingdings" w:hint="default"/>
+      </w:rPr>
+    </w:lvl>
+    <w:lvl w:ilvl="6" w:tplc="08090001" w:tentative="1">
+      <w:start w:val="1"/>
+      <w:numFmt w:val="bullet"/>
+      <w:lvlText w:val=""/>
+      <w:lvlJc w:val="left"/>
+      <w:pPr>
+        <w:ind w:left="5040" w:hanging="360"/>
+      </w:pPr>
+      <w:rPr>
+        <w:rFonts w:ascii="Symbol" w:hAnsi="Symbol" w:hint="default"/>
+      </w:rPr>
+    </w:lvl>
+    <w:lvl w:ilvl="7" w:tplc="08090003" w:tentative="1">
+      <w:start w:val="1"/>
+      <w:numFmt w:val="bullet"/>
+      <w:lvlText w:val="o"/>
+      <w:lvlJc w:val="left"/>
+      <w:pPr>
+        <w:ind w:left="5760" w:hanging="360"/>
+      </w:pPr>
+      <w:rPr>
+        <w:rFonts w:ascii="Courier New" w:hAnsi="Courier New" w:cs="Courier New" w:hint="default"/>
+      </w:rPr>
+    </w:lvl>
+    <w:lvl w:ilvl="8" w:tplc="08090005" w:tentative="1">
+      <w:start w:val="1"/>
+      <w:numFmt w:val="bullet"/>
+      <w:lvlText w:val=""/>
+      <w:lvlJc w:val="left"/>
+      <w:pPr>
+        <w:ind w:left="6480" w:hanging="360"/>
+      </w:pPr>
+      <w:rPr>
+        <w:rFonts w:ascii="Wingdings" w:hAnsi="Wingdings" w:hint="default"/>
+      </w:rPr>
+    </w:lvl>
+  </w:abstractNum>
+  <w:abstractNum w:abstractNumId="18" w15:restartNumberingAfterBreak="0">
+    <w:nsid w:val="2D6F28AA"/>
+    <w:multiLevelType w:val="hybridMultilevel"/>
+    <w:tmpl w:val="81787074"/>
+    <w:lvl w:ilvl="0" w:tplc="B1F6C300">
+      <w:start w:val="1"/>
+      <w:numFmt w:val="decimal"/>
+      <w:pStyle w:val="NumberItem1"/>
+      <w:lvlText w:val="%1."/>
+      <w:lvlJc w:val="left"/>
+      <w:pPr>
+        <w:ind w:left="360" w:hanging="116"/>
+      </w:pPr>
+      <w:rPr>
+        <w:rFonts w:hint="default"/>
+      </w:rPr>
+    </w:lvl>
+    <w:lvl w:ilvl="1" w:tplc="08090019" w:tentative="1">
+      <w:start w:val="1"/>
+      <w:numFmt w:val="lowerLetter"/>
+      <w:lvlText w:val="%2."/>
+      <w:lvlJc w:val="left"/>
+      <w:pPr>
+        <w:ind w:left="1440" w:hanging="360"/>
+      </w:pPr>
+    </w:lvl>
+    <w:lvl w:ilvl="2" w:tplc="0809001B" w:tentative="1">
+      <w:start w:val="1"/>
+      <w:numFmt w:val="lowerRoman"/>
+      <w:lvlText w:val="%3."/>
+      <w:lvlJc w:val="right"/>
+      <w:pPr>
+        <w:ind w:left="2160" w:hanging="180"/>
+      </w:pPr>
+    </w:lvl>
+    <w:lvl w:ilvl="3" w:tplc="0809000F" w:tentative="1">
+      <w:start w:val="1"/>
+      <w:numFmt w:val="decimal"/>
+      <w:lvlText w:val="%4."/>
+      <w:lvlJc w:val="left"/>
+      <w:pPr>
+        <w:ind w:left="2880" w:hanging="360"/>
+      </w:pPr>
+    </w:lvl>
+    <w:lvl w:ilvl="4" w:tplc="08090019" w:tentative="1">
+      <w:start w:val="1"/>
+      <w:numFmt w:val="lowerLetter"/>
+      <w:lvlText w:val="%5."/>
+      <w:lvlJc w:val="left"/>
+      <w:pPr>
+        <w:ind w:left="3600" w:hanging="360"/>
+      </w:pPr>
+    </w:lvl>
+    <w:lvl w:ilvl="5" w:tplc="0809001B" w:tentative="1">
+      <w:start w:val="1"/>
+      <w:numFmt w:val="lowerRoman"/>
+      <w:lvlText w:val="%6."/>
+      <w:lvlJc w:val="right"/>
+      <w:pPr>
+        <w:ind w:left="4320" w:hanging="180"/>
+      </w:pPr>
+    </w:lvl>
+    <w:lvl w:ilvl="6" w:tplc="0809000F" w:tentative="1">
+      <w:start w:val="1"/>
+      <w:numFmt w:val="decimal"/>
+      <w:lvlText w:val="%7."/>
+      <w:lvlJc w:val="left"/>
+      <w:pPr>
+        <w:ind w:left="5040" w:hanging="360"/>
+      </w:pPr>
+    </w:lvl>
+    <w:lvl w:ilvl="7" w:tplc="08090019" w:tentative="1">
+      <w:start w:val="1"/>
+      <w:numFmt w:val="lowerLetter"/>
+      <w:lvlText w:val="%8."/>
+      <w:lvlJc w:val="left"/>
+      <w:pPr>
+        <w:ind w:left="5760" w:hanging="360"/>
+      </w:pPr>
+    </w:lvl>
+    <w:lvl w:ilvl="8" w:tplc="0809001B" w:tentative="1">
+      <w:start w:val="1"/>
+      <w:numFmt w:val="lowerRoman"/>
+      <w:lvlText w:val="%9."/>
+      <w:lvlJc w:val="right"/>
+      <w:pPr>
+        <w:ind w:left="6480" w:hanging="180"/>
+      </w:pPr>
+    </w:lvl>
+  </w:abstractNum>
+  <w:abstractNum w:abstractNumId="19" w15:restartNumberingAfterBreak="0">
+    <w:nsid w:val="325F21B7"/>
+    <w:multiLevelType w:val="multilevel"/>
+    <w:tmpl w:val="B694BCC2"/>
+    <w:styleLink w:val="CurrentList10"/>
+    <w:lvl w:ilvl="0">
+      <w:start w:val="1"/>
+      <w:numFmt w:val="bullet"/>
+      <w:lvlText w:val=""/>
+      <w:lvlJc w:val="left"/>
+      <w:pPr>
+        <w:ind w:left="720" w:hanging="360"/>
+      </w:pPr>
+      <w:rPr>
+        <w:rFonts w:ascii="Symbol" w:hAnsi="Symbol" w:cs="Symbol" w:hint="default"/>
+      </w:rPr>
+    </w:lvl>
+    <w:lvl w:ilvl="1">
+      <w:start w:val="1"/>
+      <w:numFmt w:val="bullet"/>
+      <w:lvlText w:val="o"/>
+      <w:lvlJc w:val="left"/>
+      <w:pPr>
+        <w:ind w:left="1440" w:hanging="360"/>
+      </w:pPr>
+      <w:rPr>
+        <w:rFonts w:ascii="Courier New" w:hAnsi="Courier New" w:hint="default"/>
+      </w:rPr>
+    </w:lvl>
+    <w:lvl w:ilvl="2">
+      <w:start w:val="1"/>
+      <w:numFmt w:val="bullet"/>
+      <w:lvlText w:val=""/>
+      <w:lvlJc w:val="left"/>
+      <w:pPr>
+        <w:ind w:left="2160" w:hanging="360"/>
+      </w:pPr>
+      <w:rPr>
+        <w:rFonts w:ascii="Wingdings" w:hAnsi="Wingdings" w:cs="Wingdings" w:hint="default"/>
+      </w:rPr>
+    </w:lvl>
+    <w:lvl w:ilvl="3">
+      <w:start w:val="1"/>
+      <w:numFmt w:val="bullet"/>
+      <w:lvlText w:val=""/>
+      <w:lvlJc w:val="left"/>
+      <w:pPr>
+        <w:ind w:left="2880" w:hanging="360"/>
+      </w:pPr>
+      <w:rPr>
+        <w:rFonts w:ascii="Symbol" w:hAnsi="Symbol" w:cs="Symbol" w:hint="default"/>
+      </w:rPr>
+    </w:lvl>
+    <w:lvl w:ilvl="4">
+      <w:start w:val="1"/>
+      <w:numFmt w:val="bullet"/>
+      <w:lvlText w:val="o"/>
+      <w:lvlJc w:val="left"/>
+      <w:pPr>
+        <w:ind w:left="3600" w:hanging="360"/>
+      </w:pPr>
+      <w:rPr>
+        <w:rFonts w:ascii="Courier New" w:hAnsi="Courier New" w:hint="default"/>
+      </w:rPr>
+    </w:lvl>
+    <w:lvl w:ilvl="5">
+      <w:start w:val="1"/>
+      <w:numFmt w:val="bullet"/>
+      <w:lvlText w:val=""/>
+      <w:lvlJc w:val="left"/>
+      <w:pPr>
+        <w:ind w:left="4320" w:hanging="360"/>
+      </w:pPr>
+      <w:rPr>
+        <w:rFonts w:ascii="Wingdings" w:hAnsi="Wingdings" w:cs="Wingdings" w:hint="default"/>
+      </w:rPr>
+    </w:lvl>
+    <w:lvl w:ilvl="6">
+      <w:start w:val="1"/>
+      <w:numFmt w:val="bullet"/>
+      <w:lvlText w:val=""/>
+      <w:lvlJc w:val="left"/>
+      <w:pPr>
+        <w:ind w:left="5040" w:hanging="360"/>
+      </w:pPr>
+      <w:rPr>
+        <w:rFonts w:ascii="Symbol" w:hAnsi="Symbol" w:cs="Symbol" w:hint="default"/>
+      </w:rPr>
+    </w:lvl>
+    <w:lvl w:ilvl="7">
+      <w:start w:val="1"/>
+      <w:numFmt w:val="bullet"/>
+      <w:lvlText w:val="o"/>
+      <w:lvlJc w:val="left"/>
+      <w:pPr>
+        <w:ind w:left="5760" w:hanging="360"/>
+      </w:pPr>
+      <w:rPr>
+        <w:rFonts w:ascii="Courier New" w:hAnsi="Courier New" w:hint="default"/>
+      </w:rPr>
+    </w:lvl>
+    <w:lvl w:ilvl="8">
+      <w:start w:val="1"/>
+      <w:numFmt w:val="bullet"/>
+      <w:lvlText w:val=""/>
+      <w:lvlJc w:val="left"/>
+      <w:pPr>
+        <w:ind w:left="6480" w:hanging="360"/>
+      </w:pPr>
+      <w:rPr>
+        <w:rFonts w:ascii="Wingdings" w:hAnsi="Wingdings" w:cs="Wingdings" w:hint="default"/>
+      </w:rPr>
+    </w:lvl>
+  </w:abstractNum>
+  <w:abstractNum w:abstractNumId="20" w15:restartNumberingAfterBreak="0">
     <w:nsid w:val="3A6A2E4C"/>
     <w:multiLevelType w:val="hybridMultilevel"/>
     <w:tmpl w:val="B694BCC2"/>
@@ -983,7 +1795,97 @@
       </w:rPr>
     </w:lvl>
   </w:abstractNum>
-  <w:abstractNum w:abstractNumId="14" w15:restartNumberingAfterBreak="0">
+  <w:abstractNum w:abstractNumId="21" w15:restartNumberingAfterBreak="0">
+    <w:nsid w:val="430D187D"/>
+    <w:multiLevelType w:val="multilevel"/>
+    <w:tmpl w:val="14EAB0E0"/>
+    <w:styleLink w:val="CurrentList14"/>
+    <w:lvl w:ilvl="0">
+      <w:start w:val="1"/>
+      <w:numFmt w:val="decimal"/>
+      <w:lvlText w:val="%1."/>
+      <w:lvlJc w:val="left"/>
+      <w:pPr>
+        <w:ind w:left="360" w:hanging="128"/>
+      </w:pPr>
+      <w:rPr>
+        <w:rFonts w:hint="default"/>
+      </w:rPr>
+    </w:lvl>
+    <w:lvl w:ilvl="1">
+      <w:start w:val="1"/>
+      <w:numFmt w:val="lowerLetter"/>
+      <w:lvlText w:val="%2."/>
+      <w:lvlJc w:val="left"/>
+      <w:pPr>
+        <w:ind w:left="1440" w:hanging="360"/>
+      </w:pPr>
+    </w:lvl>
+    <w:lvl w:ilvl="2">
+      <w:start w:val="1"/>
+      <w:numFmt w:val="lowerRoman"/>
+      <w:lvlText w:val="%3."/>
+      <w:lvlJc w:val="right"/>
+      <w:pPr>
+        <w:ind w:left="2160" w:hanging="180"/>
+      </w:pPr>
+    </w:lvl>
+    <w:lvl w:ilvl="3">
+      <w:start w:val="1"/>
+      <w:numFmt w:val="decimal"/>
+      <w:lvlText w:val="%4."/>
+      <w:lvlJc w:val="left"/>
+      <w:pPr>
+        <w:ind w:left="2880" w:hanging="360"/>
+      </w:pPr>
+    </w:lvl>
+    <w:lvl w:ilvl="4">
+      <w:start w:val="1"/>
+      <w:numFmt w:val="lowerLetter"/>
+      <w:lvlText w:val="%5."/>
+      <w:lvlJc w:val="left"/>
+      <w:pPr>
+        <w:ind w:left="3600" w:hanging="360"/>
+      </w:pPr>
+    </w:lvl>
+    <w:lvl w:ilvl="5">
+      <w:start w:val="1"/>
+      <w:numFmt w:val="lowerRoman"/>
+      <w:lvlText w:val="%6."/>
+      <w:lvlJc w:val="right"/>
+      <w:pPr>
+        <w:ind w:left="4320" w:hanging="180"/>
+      </w:pPr>
+    </w:lvl>
+    <w:lvl w:ilvl="6">
+      <w:start w:val="1"/>
+      <w:numFmt w:val="decimal"/>
+      <w:lvlText w:val="%7."/>
+      <w:lvlJc w:val="left"/>
+      <w:pPr>
+        <w:ind w:left="5040" w:hanging="360"/>
+      </w:pPr>
+    </w:lvl>
+    <w:lvl w:ilvl="7">
+      <w:start w:val="1"/>
+      <w:numFmt w:val="lowerLetter"/>
+      <w:lvlText w:val="%8."/>
+      <w:lvlJc w:val="left"/>
+      <w:pPr>
+        <w:ind w:left="5760" w:hanging="360"/>
+      </w:pPr>
+    </w:lvl>
+    <w:lvl w:ilvl="8">
+      <w:start w:val="1"/>
+      <w:numFmt w:val="lowerRoman"/>
+      <w:lvlText w:val="%9."/>
+      <w:lvlJc w:val="right"/>
+      <w:pPr>
+        <w:ind w:left="6480" w:hanging="180"/>
+      </w:pPr>
+    </w:lvl>
+  </w:abstractNum>
+  <w:abstractNum w:abstractNumId="22" w15:restartNumberingAfterBreak="0">
     <w:nsid w:val="48006DB1"/>
     <w:multiLevelType w:val="multilevel"/>
     <w:tmpl w:val="999C5F12"/>
@@ -1077,7 +1979,7 @@
       </w:pPr>
     </w:lvl>
   </w:abstractNum>
-  <w:abstractNum w:abstractNumId="15" w15:restartNumberingAfterBreak="0">
+  <w:abstractNum w:abstractNumId="23" w15:restartNumberingAfterBreak="0">
     <w:nsid w:val="4B096390"/>
     <w:multiLevelType w:val="multilevel"/>
     <w:tmpl w:val="7832AE16"/>
@@ -1164,7 +2066,7 @@
       </w:pPr>
     </w:lvl>
   </w:abstractNum>
-  <w:abstractNum w:abstractNumId="16" w15:restartNumberingAfterBreak="0">
+  <w:abstractNum w:abstractNumId="24" w15:restartNumberingAfterBreak="0">
     <w:nsid w:val="508074FB"/>
     <w:multiLevelType w:val="multilevel"/>
     <w:tmpl w:val="675A4560"/>
@@ -1251,7 +2153,208 @@
       </w:pPr>
     </w:lvl>
   </w:abstractNum>
-  <w:abstractNum w:abstractNumId="17" w15:restartNumberingAfterBreak="0">
+  <w:abstractNum w:abstractNumId="25" w15:restartNumberingAfterBreak="0">
+    <w:nsid w:val="5BF1794F"/>
+    <w:multiLevelType w:val="multilevel"/>
+    <w:tmpl w:val="792C2B82"/>
+    <w:styleLink w:val="CurrentList6"/>
+    <w:lvl w:ilvl="0">
+      <w:start w:val="1"/>
+      <w:numFmt w:val="bullet"/>
+      <w:lvlText w:val=""/>
+      <w:lvlJc w:val="left"/>
+      <w:pPr>
+        <w:ind w:left="1361" w:hanging="357"/>
+      </w:pPr>
+      <w:rPr>
+        <w:rFonts w:ascii="Symbol" w:hAnsi="Symbol" w:hint="default"/>
+      </w:rPr>
+    </w:lvl>
+    <w:lvl w:ilvl="1">
+      <w:start w:val="1"/>
+      <w:numFmt w:val="bullet"/>
+      <w:lvlText w:val="o"/>
+      <w:lvlJc w:val="left"/>
+      <w:pPr>
+        <w:ind w:left="1440" w:hanging="360"/>
+      </w:pPr>
+      <w:rPr>
+        <w:rFonts w:ascii="Courier New" w:hAnsi="Courier New" w:cs="Courier New" w:hint="default"/>
+      </w:rPr>
+    </w:lvl>
+    <w:lvl w:ilvl="2">
+      <w:start w:val="1"/>
+      <w:numFmt w:val="bullet"/>
+      <w:lvlText w:val=""/>
+      <w:lvlJc w:val="left"/>
+      <w:pPr>
+        <w:ind w:left="2160" w:hanging="360"/>
+      </w:pPr>
+      <w:rPr>
+        <w:rFonts w:ascii="Wingdings" w:hAnsi="Wingdings" w:hint="default"/>
+      </w:rPr>
+    </w:lvl>
+    <w:lvl w:ilvl="3">
+      <w:start w:val="1"/>
+      <w:numFmt w:val="bullet"/>
+      <w:lvlText w:val=""/>
+      <w:lvlJc w:val="left"/>
+      <w:pPr>
+        <w:ind w:left="2880" w:hanging="360"/>
+      </w:pPr>
+      <w:rPr>
+        <w:rFonts w:ascii="Symbol" w:hAnsi="Symbol" w:hint="default"/>
+      </w:rPr>
+    </w:lvl>
+    <w:lvl w:ilvl="4">
+      <w:start w:val="1"/>
+      <w:numFmt w:val="bullet"/>
+      <w:lvlText w:val="o"/>
+      <w:lvlJc w:val="left"/>
+      <w:pPr>
+        <w:ind w:left="3600" w:hanging="360"/>
+      </w:pPr>
+      <w:rPr>
+        <w:rFonts w:ascii="Courier New" w:hAnsi="Courier New" w:cs="Courier New" w:hint="default"/>
+      </w:rPr>
+    </w:lvl>
+    <w:lvl w:ilvl="5">
+      <w:start w:val="1"/>
+      <w:numFmt w:val="bullet"/>
+      <w:lvlText w:val=""/>
+      <w:lvlJc w:val="left"/>
+      <w:pPr>
+        <w:ind w:left="4320" w:hanging="360"/>
+      </w:pPr>
+      <w:rPr>
+        <w:rFonts w:ascii="Wingdings" w:hAnsi="Wingdings" w:hint="default"/>
+      </w:rPr>
+    </w:lvl>
+    <w:lvl w:ilvl="6">
+      <w:start w:val="1"/>
+      <w:numFmt w:val="bullet"/>
+      <w:lvlText w:val=""/>
+      <w:lvlJc w:val="left"/>
+      <w:pPr>
+        <w:ind w:left="5040" w:hanging="360"/>
+      </w:pPr>
+      <w:rPr>
+        <w:rFonts w:ascii="Symbol" w:hAnsi="Symbol" w:hint="default"/>
+      </w:rPr>
+    </w:lvl>
+    <w:lvl w:ilvl="7">
+      <w:start w:val="1"/>
+      <w:numFmt w:val="bullet"/>
+      <w:lvlText w:val="o"/>
+      <w:lvlJc w:val="left"/>
+      <w:pPr>
+        <w:ind w:left="5760" w:hanging="360"/>
+      </w:pPr>
+      <w:rPr>
+        <w:rFonts w:ascii="Courier New" w:hAnsi="Courier New" w:cs="Courier New" w:hint="default"/>
+      </w:rPr>
+    </w:lvl>
+    <w:lvl w:ilvl="8">
+      <w:start w:val="1"/>
+      <w:numFmt w:val="bullet"/>
+      <w:lvlText w:val=""/>
+      <w:lvlJc w:val="left"/>
+      <w:pPr>
+        <w:ind w:left="6480" w:hanging="360"/>
+      </w:pPr>
+      <w:rPr>
+        <w:rFonts w:ascii="Wingdings" w:hAnsi="Wingdings" w:hint="default"/>
+      </w:rPr>
+    </w:lvl>
+  </w:abstractNum>
+  <w:abstractNum w:abstractNumId="26" w15:restartNumberingAfterBreak="0">
+    <w:nsid w:val="6512224F"/>
+    <w:multiLevelType w:val="multilevel"/>
+    <w:tmpl w:val="8D543526"/>
+    <w:styleLink w:val="CurrentList12"/>
+    <w:lvl w:ilvl="0">
+      <w:start w:val="1"/>
+      <w:numFmt w:val="decimal"/>
+      <w:lvlText w:val="%1."/>
+      <w:lvlJc w:val="left"/>
+      <w:pPr>
+        <w:ind w:left="720" w:hanging="360"/>
+      </w:pPr>
+    </w:lvl>
+    <w:lvl w:ilvl="1">
+      <w:start w:val="1"/>
+      <w:numFmt w:val="lowerLetter"/>
+      <w:lvlText w:val="%2."/>
+      <w:lvlJc w:val="left"/>
+      <w:pPr>
+        <w:ind w:left="1440" w:hanging="360"/>
+      </w:pPr>
+    </w:lvl>
+    <w:lvl w:ilvl="2">
+      <w:start w:val="1"/>
+      <w:numFmt w:val="lowerRoman"/>
+      <w:lvlText w:val="%3."/>
+      <w:lvlJc w:val="right"/>
+      <w:pPr>
+        <w:ind w:left="2160" w:hanging="180"/>
+      </w:pPr>
+    </w:lvl>
+    <w:lvl w:ilvl="3">
+      <w:start w:val="1"/>
+      <w:numFmt w:val="decimal"/>
+      <w:lvlText w:val="%4."/>
+      <w:lvlJc w:val="left"/>
+      <w:pPr>
+        <w:ind w:left="2880" w:hanging="360"/>
+      </w:pPr>
+    </w:lvl>
+    <w:lvl w:ilvl="4">
+      <w:start w:val="1"/>
+      <w:numFmt w:val="lowerLetter"/>
+      <w:lvlText w:val="%5."/>
+      <w:lvlJc w:val="left"/>
+      <w:pPr>
+        <w:ind w:left="3600" w:hanging="360"/>
+      </w:pPr>
+    </w:lvl>
+    <w:lvl w:ilvl="5">
+      <w:start w:val="1"/>
+      <w:numFmt w:val="lowerRoman"/>
+      <w:lvlText w:val="%6."/>
+      <w:lvlJc w:val="right"/>
+      <w:pPr>
+        <w:ind w:left="4320" w:hanging="180"/>
+      </w:pPr>
+    </w:lvl>
+    <w:lvl w:ilvl="6">
+      <w:start w:val="1"/>
+      <w:numFmt w:val="decimal"/>
+      <w:lvlText w:val="%7."/>
+      <w:lvlJc w:val="left"/>
+      <w:pPr>
+        <w:ind w:left="5040" w:hanging="360"/>
+      </w:pPr>
+    </w:lvl>
+    <w:lvl w:ilvl="7">
+      <w:start w:val="1"/>
+      <w:numFmt w:val="lowerLetter"/>
+      <w:lvlText w:val="%8."/>
+      <w:lvlJc w:val="left"/>
+      <w:pPr>
+        <w:ind w:left="5760" w:hanging="360"/>
+      </w:pPr>
+    </w:lvl>
+    <w:lvl w:ilvl="8">
+      <w:start w:val="1"/>
+      <w:numFmt w:val="lowerRoman"/>
+      <w:lvlText w:val="%9."/>
+      <w:lvlJc w:val="right"/>
+      <w:pPr>
+        <w:ind w:left="6480" w:hanging="180"/>
+      </w:pPr>
+    </w:lvl>
+  </w:abstractNum>
+  <w:abstractNum w:abstractNumId="27" w15:restartNumberingAfterBreak="0">
     <w:nsid w:val="70D2768D"/>
     <w:multiLevelType w:val="multilevel"/>
     <w:tmpl w:val="999C5F12"/>
@@ -1338,8 +2441,122 @@
       </w:pPr>
     </w:lvl>
   </w:abstractNum>
+  <w:abstractNum w:abstractNumId="28" w15:restartNumberingAfterBreak="0">
+    <w:nsid w:val="71B2158F"/>
+    <w:multiLevelType w:val="multilevel"/>
+    <w:tmpl w:val="B694BCC2"/>
+    <w:styleLink w:val="CurrentList8"/>
+    <w:lvl w:ilvl="0">
+      <w:start w:val="1"/>
+      <w:numFmt w:val="bullet"/>
+      <w:lvlText w:val=""/>
+      <w:lvlJc w:val="left"/>
+      <w:pPr>
+        <w:ind w:left="720" w:hanging="360"/>
+      </w:pPr>
+      <w:rPr>
+        <w:rFonts w:ascii="Symbol" w:hAnsi="Symbol" w:cs="Symbol" w:hint="default"/>
+      </w:rPr>
+    </w:lvl>
+    <w:lvl w:ilvl="1">
+      <w:start w:val="1"/>
+      <w:numFmt w:val="bullet"/>
+      <w:lvlText w:val="o"/>
+      <w:lvlJc w:val="left"/>
+      <w:pPr>
+        <w:ind w:left="1440" w:hanging="360"/>
+      </w:pPr>
+      <w:rPr>
+        <w:rFonts w:ascii="Courier New" w:hAnsi="Courier New" w:hint="default"/>
+      </w:rPr>
+    </w:lvl>
+    <w:lvl w:ilvl="2">
+      <w:start w:val="1"/>
+      <w:numFmt w:val="bullet"/>
+      <w:lvlText w:val=""/>
+      <w:lvlJc w:val="left"/>
+      <w:pPr>
+        <w:ind w:left="2160" w:hanging="360"/>
+      </w:pPr>
+      <w:rPr>
+        <w:rFonts w:ascii="Wingdings" w:hAnsi="Wingdings" w:cs="Wingdings" w:hint="default"/>
+      </w:rPr>
+    </w:lvl>
+    <w:lvl w:ilvl="3">
+      <w:start w:val="1"/>
+      <w:numFmt w:val="bullet"/>
+      <w:lvlText w:val=""/>
+      <w:lvlJc w:val="left"/>
+      <w:pPr>
+        <w:ind w:left="2880" w:hanging="360"/>
+      </w:pPr>
+      <w:rPr>
+        <w:rFonts w:ascii="Symbol" w:hAnsi="Symbol" w:cs="Symbol" w:hint="default"/>
+      </w:rPr>
+    </w:lvl>
+    <w:lvl w:ilvl="4">
+      <w:start w:val="1"/>
+      <w:numFmt w:val="bullet"/>
+      <w:lvlText w:val="o"/>
+      <w:lvlJc w:val="left"/>
+      <w:pPr>
+        <w:ind w:left="3600" w:hanging="360"/>
+      </w:pPr>
+      <w:rPr>
+        <w:rFonts w:ascii="Courier New" w:hAnsi="Courier New" w:hint="default"/>
+      </w:rPr>
+    </w:lvl>
+    <w:lvl w:ilvl="5">
+      <w:start w:val="1"/>
+      <w:numFmt w:val="bullet"/>
+      <w:lvlText w:val=""/>
+      <w:lvlJc w:val="left"/>
+      <w:pPr>
+        <w:ind w:left="4320" w:hanging="360"/>
+      </w:pPr>
+      <w:rPr>
+        <w:rFonts w:ascii="Wingdings" w:hAnsi="Wingdings" w:cs="Wingdings" w:hint="default"/>
+      </w:rPr>
+    </w:lvl>
+    <w:lvl w:ilvl="6">
+      <w:start w:val="1"/>
+      <w:numFmt w:val="bullet"/>
+      <w:lvlText w:val=""/>
+      <w:lvlJc w:val="left"/>
+      <w:pPr>
+        <w:ind w:left="5040" w:hanging="360"/>
+      </w:pPr>
+      <w:rPr>
+        <w:rFonts w:ascii="Symbol" w:hAnsi="Symbol" w:cs="Symbol" w:hint="default"/>
+      </w:rPr>
+    </w:lvl>
+    <w:lvl w:ilvl="7">
+      <w:start w:val="1"/>
+      <w:numFmt w:val="bullet"/>
+      <w:lvlText w:val="o"/>
+      <w:lvlJc w:val="left"/>
+      <w:pPr>
+        <w:ind w:left="5760" w:hanging="360"/>
+      </w:pPr>
+      <w:rPr>
+        <w:rFonts w:ascii="Courier New" w:hAnsi="Courier New" w:hint="default"/>
+      </w:rPr>
+    </w:lvl>
+    <w:lvl w:ilvl="8">
+      <w:start w:val="1"/>
+      <w:numFmt w:val="bullet"/>
+      <w:lvlText w:val=""/>
+      <w:lvlJc w:val="left"/>
+      <w:pPr>
+        <w:ind w:left="6480" w:hanging="360"/>
+      </w:pPr>
+      <w:rPr>
+        <w:rFonts w:ascii="Wingdings" w:hAnsi="Wingdings" w:cs="Wingdings" w:hint="default"/>
+      </w:rPr>
+    </w:lvl>
+  </w:abstractNum>
   <w:num w:numId="1" w16cid:durableId="573589951">
-    <w:abstractNumId w:val="11"/>
+    <w:abstractNumId w:val="14"/>
   </w:num>
   <w:num w:numId="2" w16cid:durableId="2008365151">
     <w:abstractNumId w:val="0"/>
@@ -1372,25 +2589,58 @@
     <w:abstractNumId w:val="9"/>
   </w:num>
   <w:num w:numId="12" w16cid:durableId="449015867">
-    <w:abstractNumId w:val="14"/>
+    <w:abstractNumId w:val="22"/>
   </w:num>
   <w:num w:numId="13" w16cid:durableId="1747343216">
+    <w:abstractNumId w:val="23"/>
+  </w:num>
+  <w:num w:numId="14" w16cid:durableId="481045311">
+    <w:abstractNumId w:val="24"/>
+  </w:num>
+  <w:num w:numId="15" w16cid:durableId="1047148020">
+    <w:abstractNumId w:val="27"/>
+  </w:num>
+  <w:num w:numId="16" w16cid:durableId="2098359237">
+    <w:abstractNumId w:val="18"/>
+  </w:num>
+  <w:num w:numId="17" w16cid:durableId="618681861">
+    <w:abstractNumId w:val="20"/>
+  </w:num>
+  <w:num w:numId="18" w16cid:durableId="727458551">
+    <w:abstractNumId w:val="12"/>
+  </w:num>
+  <w:num w:numId="19" w16cid:durableId="32467715">
+    <w:abstractNumId w:val="17"/>
+  </w:num>
+  <w:num w:numId="20" w16cid:durableId="1086684692">
+    <w:abstractNumId w:val="13"/>
+  </w:num>
+  <w:num w:numId="21" w16cid:durableId="277566796">
+    <w:abstractNumId w:val="25"/>
+  </w:num>
+  <w:num w:numId="22" w16cid:durableId="74283899">
+    <w:abstractNumId w:val="16"/>
+  </w:num>
+  <w:num w:numId="23" w16cid:durableId="892422753">
+    <w:abstractNumId w:val="28"/>
+  </w:num>
+  <w:num w:numId="24" w16cid:durableId="1063019156">
+    <w:abstractNumId w:val="11"/>
+  </w:num>
+  <w:num w:numId="25" w16cid:durableId="770972418">
+    <w:abstractNumId w:val="19"/>
+  </w:num>
+  <w:num w:numId="26" w16cid:durableId="1422486928">
+    <w:abstractNumId w:val="10"/>
+  </w:num>
+  <w:num w:numId="27" w16cid:durableId="1718621358">
+    <w:abstractNumId w:val="26"/>
+  </w:num>
+  <w:num w:numId="28" w16cid:durableId="731001125">
     <w:abstractNumId w:val="15"/>
   </w:num>
-  <w:num w:numId="14" w16cid:durableId="481045311">
-    <w:abstractNumId w:val="16"/>
-  </w:num>
-  <w:num w:numId="15" w16cid:durableId="1047148020">
-    <w:abstractNumId w:val="17"/>
-  </w:num>
-  <w:num w:numId="16" w16cid:durableId="2098359237">
-    <w:abstractNumId w:val="12"/>
-  </w:num>
-  <w:num w:numId="17" w16cid:durableId="618681861">
-    <w:abstractNumId w:val="13"/>
-  </w:num>
-  <w:num w:numId="18" w16cid:durableId="727458551">
-    <w:abstractNumId w:val="10"/>
+  <w:num w:numId="29" w16cid:durableId="672030222">
+    <w:abstractNumId w:val="21"/>
   </w:num>
 </w:numbering>
 </file>
@@ -1760,14 +3010,15 @@
     <w:next w:val="BodyText"/>
     <w:uiPriority w:val="9"/>
     <w:qFormat/>
-    <w:rsid w:val="00132198"/>
+    <w:rsid w:val="00525B59"/>
     <w:pPr>
       <w:keepNext/>
       <w:keepLines/>
       <w:numPr>
         <w:numId w:val="12"/>
       </w:numPr>
-      <w:spacing w:before="480" w:after="0"/>
+      <w:spacing w:before="480" w:after="240"/>
+      <w:ind w:left="431" w:hanging="431"/>
       <w:outlineLvl w:val="0"/>
     </w:pPr>
     <w:rPr>
@@ -1785,7 +3036,7 @@
     <w:uiPriority w:val="9"/>
     <w:unhideWhenUsed/>
     <w:qFormat/>
-    <w:rsid w:val="00132198"/>
+    <w:rsid w:val="00347A26"/>
     <w:pPr>
       <w:keepNext/>
       <w:keepLines/>
@@ -1793,7 +3044,8 @@
         <w:ilvl w:val="1"/>
         <w:numId w:val="12"/>
       </w:numPr>
-      <w:spacing w:before="200" w:after="0"/>
+      <w:spacing w:before="200" w:after="240"/>
+      <w:ind w:left="578" w:hanging="578"/>
       <w:outlineLvl w:val="1"/>
     </w:pPr>
     <w:rPr>
@@ -2236,12 +3488,13 @@
     <w:name w:val="Number Item 1"/>
     <w:basedOn w:val="Normal"/>
     <w:qFormat/>
-    <w:rsid w:val="00B44D68"/>
+    <w:rsid w:val="00E22EA3"/>
     <w:pPr>
       <w:numPr>
         <w:numId w:val="16"/>
       </w:numPr>
-      <w:ind w:left="360"/>
+      <w:spacing w:before="120" w:after="120" w:line="360" w:lineRule="auto"/>
+      <w:ind w:left="357" w:hanging="113"/>
     </w:pPr>
     <w:rPr>
       <w:rFonts w:ascii="Times New Roman" w:hAnsi="Times New Roman"/>
@@ -2305,6 +3558,139 @@
     <w:pPr>
       <w:numPr>
         <w:numId w:val="18"/>
+      </w:numPr>
+    </w:pPr>
+  </w:style>
+  <w:style w:type="paragraph" w:styleId="ListNumber2">
+    <w:name w:val="List Number 2"/>
+    <w:basedOn w:val="Normal"/>
+    <w:unhideWhenUsed/>
+    <w:rsid w:val="005614F2"/>
+    <w:pPr>
+      <w:numPr>
+        <w:numId w:val="19"/>
+      </w:numPr>
+      <w:spacing w:before="120" w:after="0" w:line="360" w:lineRule="auto"/>
+      <w:contextualSpacing/>
+    </w:pPr>
+    <w:rPr>
+      <w:rFonts w:ascii="Times New Roman" w:hAnsi="Times New Roman"/>
+    </w:rPr>
+  </w:style>
+  <w:style w:type="paragraph" w:styleId="ListBullet2">
+    <w:name w:val="List Bullet 2"/>
+    <w:basedOn w:val="Normal"/>
+    <w:unhideWhenUsed/>
+    <w:rsid w:val="009C3380"/>
+    <w:pPr>
+      <w:tabs>
+        <w:tab w:val="num" w:pos="643"/>
+      </w:tabs>
+      <w:spacing w:before="120" w:after="0" w:line="360" w:lineRule="auto"/>
+      <w:ind w:left="998" w:hanging="357"/>
+      <w:contextualSpacing/>
+    </w:pPr>
+    <w:rPr>
+      <w:rFonts w:ascii="Times New Roman" w:hAnsi="Times New Roman"/>
+    </w:rPr>
+  </w:style>
+  <w:style w:type="numbering" w:customStyle="1" w:styleId="CurrentList5">
+    <w:name w:val="Current List5"/>
+    <w:uiPriority w:val="99"/>
+    <w:rsid w:val="005C3EDB"/>
+    <w:pPr>
+      <w:numPr>
+        <w:numId w:val="20"/>
+      </w:numPr>
+    </w:pPr>
+  </w:style>
+  <w:style w:type="numbering" w:customStyle="1" w:styleId="CurrentList6">
+    <w:name w:val="Current List6"/>
+    <w:uiPriority w:val="99"/>
+    <w:rsid w:val="005C3EDB"/>
+    <w:pPr>
+      <w:numPr>
+        <w:numId w:val="21"/>
+      </w:numPr>
+    </w:pPr>
+  </w:style>
+  <w:style w:type="numbering" w:customStyle="1" w:styleId="CurrentList7">
+    <w:name w:val="Current List7"/>
+    <w:uiPriority w:val="99"/>
+    <w:rsid w:val="005C3EDB"/>
+    <w:pPr>
+      <w:numPr>
+        <w:numId w:val="22"/>
+      </w:numPr>
+    </w:pPr>
+  </w:style>
+  <w:style w:type="numbering" w:customStyle="1" w:styleId="CurrentList8">
+    <w:name w:val="Current List8"/>
+    <w:uiPriority w:val="99"/>
+    <w:rsid w:val="005C3EDB"/>
+    <w:pPr>
+      <w:numPr>
+        <w:numId w:val="23"/>
+      </w:numPr>
+    </w:pPr>
+  </w:style>
+  <w:style w:type="numbering" w:customStyle="1" w:styleId="CurrentList9">
+    <w:name w:val="Current List9"/>
+    <w:uiPriority w:val="99"/>
+    <w:rsid w:val="005C3EDB"/>
+    <w:pPr>
+      <w:numPr>
+        <w:numId w:val="24"/>
+      </w:numPr>
+    </w:pPr>
+  </w:style>
+  <w:style w:type="numbering" w:customStyle="1" w:styleId="CurrentList10">
+    <w:name w:val="Current List10"/>
+    <w:uiPriority w:val="99"/>
+    <w:rsid w:val="005C3EDB"/>
+    <w:pPr>
+      <w:numPr>
+        <w:numId w:val="25"/>
+      </w:numPr>
+    </w:pPr>
+  </w:style>
+  <w:style w:type="numbering" w:customStyle="1" w:styleId="CurrentList11">
+    <w:name w:val="Current List11"/>
+    <w:uiPriority w:val="99"/>
+    <w:rsid w:val="005614F2"/>
+    <w:pPr>
+      <w:numPr>
+        <w:numId w:val="26"/>
+      </w:numPr>
+    </w:pPr>
+  </w:style>
+  <w:style w:type="numbering" w:customStyle="1" w:styleId="CurrentList12">
+    <w:name w:val="Current List12"/>
+    <w:uiPriority w:val="99"/>
+    <w:rsid w:val="009248F3"/>
+    <w:pPr>
+      <w:numPr>
+        <w:numId w:val="27"/>
+      </w:numPr>
+    </w:pPr>
+  </w:style>
+  <w:style w:type="numbering" w:customStyle="1" w:styleId="CurrentList13">
+    <w:name w:val="Current List13"/>
+    <w:uiPriority w:val="99"/>
+    <w:rsid w:val="009248F3"/>
+    <w:pPr>
+      <w:numPr>
+        <w:numId w:val="28"/>
+      </w:numPr>
+    </w:pPr>
+  </w:style>
+  <w:style w:type="numbering" w:customStyle="1" w:styleId="CurrentList14">
+    <w:name w:val="Current List14"/>
+    <w:uiPriority w:val="99"/>
+    <w:rsid w:val="009248F3"/>
+    <w:pPr>
+      <w:numPr>
+        <w:numId w:val="29"/>
       </w:numPr>
     </w:pPr>
   </w:style>

</xml_diff>